<commit_message>
Proyectile Particle system added
</commit_message>
<xml_diff>
--- a/Documentation/Product BackLog/Sprints/Sprints.docx
+++ b/Documentation/Product BackLog/Sprints/Sprints.docx
@@ -571,6 +571,7 @@
           <w:bCs/>
           <w:color w:val="FF0000"/>
         </w:rPr>
+        <w:lastRenderedPageBreak/>
         <w:t>Segundo Sprint</w:t>
       </w:r>
       <w:r>
@@ -617,6 +618,49 @@
     </w:p>
     <w:p>
       <w:pPr>
+        <w:pStyle w:val="Prrafodelista"/>
+        <w:numPr>
+          <w:ilvl w:val="0"/>
+          <w:numId w:val="1"/>
+        </w:numPr>
+      </w:pPr>
+      <w:r>
+        <w:t>Arma</w:t>
+      </w:r>
+    </w:p>
+    <w:p>
+      <w:pPr>
+        <w:pStyle w:val="Prrafodelista"/>
+        <w:numPr>
+          <w:ilvl w:val="1"/>
+          <w:numId w:val="1"/>
+        </w:numPr>
+      </w:pPr>
+      <w:proofErr w:type="spellStart"/>
+      <w:r>
+        <w:t>Weapon</w:t>
+      </w:r>
+      <w:proofErr w:type="spellEnd"/>
+      <w:r>
+        <w:t xml:space="preserve"> Bright</w:t>
+      </w:r>
+    </w:p>
+    <w:p>
+      <w:pPr>
+        <w:pStyle w:val="Prrafodelista"/>
+        <w:numPr>
+          <w:ilvl w:val="1"/>
+          <w:numId w:val="1"/>
+        </w:numPr>
+      </w:pPr>
+      <w:proofErr w:type="spellStart"/>
+      <w:r>
+        <w:t>Ammo</w:t>
+      </w:r>
+      <w:proofErr w:type="spellEnd"/>
+    </w:p>
+    <w:p>
+      <w:pPr>
         <w:rPr>
           <w:b/>
           <w:bCs/>
@@ -666,7 +710,7 @@
       </w:pPr>
       <w:proofErr w:type="spellStart"/>
       <w:r>
-        <w:t>Shoot</w:t>
+        <w:t>Shot</w:t>
       </w:r>
       <w:proofErr w:type="spellEnd"/>
     </w:p>
@@ -986,23 +1030,23 @@
         </w:numPr>
       </w:pPr>
       <w:r>
+        <w:t>Nivel Menú (Nave)</w:t>
+      </w:r>
+    </w:p>
+    <w:p>
+      <w:pPr>
+        <w:pStyle w:val="Prrafodelista"/>
+        <w:numPr>
+          <w:ilvl w:val="0"/>
+          <w:numId w:val="1"/>
+        </w:numPr>
+      </w:pPr>
+      <w:r>
         <w:t>Nivel (1-15)</w:t>
       </w:r>
     </w:p>
     <w:p>
       <w:pPr>
-        <w:pStyle w:val="Prrafodelista"/>
-        <w:numPr>
-          <w:ilvl w:val="0"/>
-          <w:numId w:val="1"/>
-        </w:numPr>
-      </w:pPr>
-      <w:r>
-        <w:t>Cinemática</w:t>
-      </w:r>
-    </w:p>
-    <w:p>
-      <w:pPr>
         <w:rPr>
           <w:b/>
           <w:bCs/>
@@ -1063,6 +1107,9 @@
       <w:r>
         <w:t>Efectos</w:t>
       </w:r>
+      <w:r>
+        <w:t xml:space="preserve"> (Sonido)</w:t>
+      </w:r>
     </w:p>
     <w:p>
       <w:pPr>
@@ -1080,6 +1127,437 @@
         </w:rPr>
         <w:t>Test</w:t>
       </w:r>
+    </w:p>
+    <w:tbl>
+      <w:tblPr>
+        <w:tblStyle w:val="Tablaconcuadrcula"/>
+        <w:tblW w:w="10768" w:type="dxa"/>
+        <w:tblLook w:val="04A0" w:firstRow="1" w:lastRow="0" w:firstColumn="1" w:lastColumn="0" w:noHBand="0" w:noVBand="1"/>
+      </w:tblPr>
+      <w:tblGrid>
+        <w:gridCol w:w="10768"/>
+      </w:tblGrid>
+      <w:tr>
+        <w:tc>
+          <w:tcPr>
+            <w:tcW w:w="10768" w:type="dxa"/>
+          </w:tcPr>
+          <w:p>
+            <w:pPr>
+              <w:rPr>
+                <w:b/>
+                <w:bCs/>
+              </w:rPr>
+            </w:pPr>
+            <w:r>
+              <w:rPr>
+                <w:b/>
+                <w:bCs/>
+              </w:rPr>
+              <w:t>Historias de Usuario</w:t>
+            </w:r>
+          </w:p>
+        </w:tc>
+      </w:tr>
+      <w:tr>
+        <w:tc>
+          <w:tcPr>
+            <w:tcW w:w="10768" w:type="dxa"/>
+          </w:tcPr>
+          <w:p>
+            <w:pPr>
+              <w:pStyle w:val="Prrafodelista"/>
+              <w:numPr>
+                <w:ilvl w:val="0"/>
+                <w:numId w:val="2"/>
+              </w:numPr>
+              <w:rPr>
+                <w:b/>
+                <w:bCs/>
+              </w:rPr>
+            </w:pPr>
+            <w:r>
+              <w:t xml:space="preserve">El </w:t>
+            </w:r>
+            <w:r>
+              <w:t>jugador</w:t>
+            </w:r>
+            <w:r>
+              <w:t xml:space="preserve"> ingresa, pausa y sale del juego mediante interface.</w:t>
+            </w:r>
+          </w:p>
+        </w:tc>
+      </w:tr>
+      <w:tr>
+        <w:tc>
+          <w:tcPr>
+            <w:tcW w:w="10768" w:type="dxa"/>
+          </w:tcPr>
+          <w:p>
+            <w:pPr>
+              <w:pStyle w:val="Prrafodelista"/>
+              <w:numPr>
+                <w:ilvl w:val="0"/>
+                <w:numId w:val="2"/>
+              </w:numPr>
+              <w:rPr>
+                <w:b/>
+                <w:bCs/>
+              </w:rPr>
+            </w:pPr>
+            <w:r>
+              <w:t>El jugador es atacado (le disparan y rodean) por los enemigos AI</w:t>
+            </w:r>
+            <w:r>
+              <w:t>.</w:t>
+            </w:r>
+          </w:p>
+        </w:tc>
+      </w:tr>
+      <w:tr>
+        <w:tc>
+          <w:tcPr>
+            <w:tcW w:w="10768" w:type="dxa"/>
+          </w:tcPr>
+          <w:p>
+            <w:pPr>
+              <w:pStyle w:val="Prrafodelista"/>
+              <w:numPr>
+                <w:ilvl w:val="0"/>
+                <w:numId w:val="2"/>
+              </w:numPr>
+            </w:pPr>
+            <w:r>
+              <w:t xml:space="preserve">El jugador </w:t>
+            </w:r>
+            <w:proofErr w:type="spellStart"/>
+            <w:r>
+              <w:t>lootea</w:t>
+            </w:r>
+            <w:proofErr w:type="spellEnd"/>
+            <w:r>
+              <w:t xml:space="preserve"> recursos </w:t>
+            </w:r>
+            <w:proofErr w:type="spellStart"/>
+            <w:r>
+              <w:t>spawneados</w:t>
+            </w:r>
+            <w:proofErr w:type="spellEnd"/>
+            <w:r>
+              <w:t xml:space="preserve"> por enemigos muertos.</w:t>
+            </w:r>
+          </w:p>
+        </w:tc>
+      </w:tr>
+      <w:tr>
+        <w:tc>
+          <w:tcPr>
+            <w:tcW w:w="10768" w:type="dxa"/>
+          </w:tcPr>
+          <w:p>
+            <w:pPr>
+              <w:pStyle w:val="Prrafodelista"/>
+              <w:numPr>
+                <w:ilvl w:val="0"/>
+                <w:numId w:val="2"/>
+              </w:numPr>
+              <w:rPr>
+                <w:b/>
+                <w:bCs/>
+              </w:rPr>
+            </w:pPr>
+            <w:r>
+              <w:t>El jugador muere en el campo de batalla y puede reiniciar o regresar al menú principal.</w:t>
+            </w:r>
+          </w:p>
+        </w:tc>
+      </w:tr>
+      <w:tr>
+        <w:tc>
+          <w:tcPr>
+            <w:tcW w:w="10768" w:type="dxa"/>
+          </w:tcPr>
+          <w:p>
+            <w:pPr>
+              <w:pStyle w:val="Prrafodelista"/>
+              <w:numPr>
+                <w:ilvl w:val="0"/>
+                <w:numId w:val="2"/>
+              </w:numPr>
+            </w:pPr>
+            <w:r>
+              <w:t>El jugador llega físicamente al final del nivel y gana.</w:t>
+            </w:r>
+          </w:p>
+        </w:tc>
+      </w:tr>
+      <w:tr>
+        <w:tc>
+          <w:tcPr>
+            <w:tcW w:w="10768" w:type="dxa"/>
+          </w:tcPr>
+          <w:p>
+            <w:pPr>
+              <w:pStyle w:val="Prrafodelista"/>
+              <w:numPr>
+                <w:ilvl w:val="0"/>
+                <w:numId w:val="2"/>
+              </w:numPr>
+              <w:rPr>
+                <w:b/>
+                <w:bCs/>
+              </w:rPr>
+            </w:pPr>
+            <w:r>
+              <w:lastRenderedPageBreak/>
+              <w:t xml:space="preserve">El jugador puede moverse libremente en </w:t>
+            </w:r>
+            <w:r>
+              <w:t xml:space="preserve">15 </w:t>
+            </w:r>
+            <w:r>
+              <w:t>niveles ambientados correctamente.</w:t>
+            </w:r>
+          </w:p>
+        </w:tc>
+      </w:tr>
+      <w:tr>
+        <w:tc>
+          <w:tcPr>
+            <w:tcW w:w="10768" w:type="dxa"/>
+          </w:tcPr>
+          <w:p>
+            <w:pPr>
+              <w:pStyle w:val="Prrafodelista"/>
+              <w:numPr>
+                <w:ilvl w:val="0"/>
+                <w:numId w:val="2"/>
+              </w:numPr>
+            </w:pPr>
+            <w:r>
+              <w:t xml:space="preserve">El jugador recibe </w:t>
+            </w:r>
+            <w:r>
+              <w:t>estímulos</w:t>
+            </w:r>
+            <w:r>
+              <w:t xml:space="preserve"> sonoros</w:t>
+            </w:r>
+            <w:r>
+              <w:t>, tanto de disparos como de música.</w:t>
+            </w:r>
+            <w:r>
+              <w:t xml:space="preserve"> </w:t>
+            </w:r>
+          </w:p>
+        </w:tc>
+      </w:tr>
+      <w:tr>
+        <w:tc>
+          <w:tcPr>
+            <w:tcW w:w="10768" w:type="dxa"/>
+          </w:tcPr>
+          <w:p>
+            <w:pPr>
+              <w:pStyle w:val="Prrafodelista"/>
+              <w:numPr>
+                <w:ilvl w:val="0"/>
+                <w:numId w:val="2"/>
+              </w:numPr>
+            </w:pPr>
+            <w:r>
+              <w:t>El jugador</w:t>
+            </w:r>
+            <w:r>
+              <w:t xml:space="preserve"> recibe una guía narrada.</w:t>
+            </w:r>
+          </w:p>
+        </w:tc>
+      </w:tr>
+    </w:tbl>
+    <w:p>
+      <w:pPr>
+        <w:rPr>
+          <w:b/>
+          <w:bCs/>
+        </w:rPr>
+      </w:pPr>
+    </w:p>
+    <w:p>
+      <w:pPr>
+        <w:rPr>
+          <w:b/>
+          <w:bCs/>
+        </w:rPr>
+      </w:pPr>
+    </w:p>
+    <w:p>
+      <w:pPr>
+        <w:rPr>
+          <w:b/>
+          <w:bCs/>
+        </w:rPr>
+      </w:pPr>
+    </w:p>
+    <w:p>
+      <w:pPr>
+        <w:rPr>
+          <w:b/>
+          <w:bCs/>
+        </w:rPr>
+      </w:pPr>
+    </w:p>
+    <w:p>
+      <w:pPr>
+        <w:rPr>
+          <w:b/>
+          <w:bCs/>
+        </w:rPr>
+      </w:pPr>
+    </w:p>
+    <w:p>
+      <w:pPr>
+        <w:rPr>
+          <w:b/>
+          <w:bCs/>
+        </w:rPr>
+      </w:pPr>
+    </w:p>
+    <w:p>
+      <w:pPr>
+        <w:rPr>
+          <w:b/>
+          <w:bCs/>
+        </w:rPr>
+      </w:pPr>
+    </w:p>
+    <w:p>
+      <w:pPr>
+        <w:rPr>
+          <w:b/>
+          <w:bCs/>
+        </w:rPr>
+      </w:pPr>
+    </w:p>
+    <w:p>
+      <w:pPr>
+        <w:rPr>
+          <w:b/>
+          <w:bCs/>
+        </w:rPr>
+      </w:pPr>
+    </w:p>
+    <w:p>
+      <w:pPr>
+        <w:rPr>
+          <w:b/>
+          <w:bCs/>
+        </w:rPr>
+      </w:pPr>
+    </w:p>
+    <w:p>
+      <w:pPr>
+        <w:rPr>
+          <w:b/>
+          <w:bCs/>
+        </w:rPr>
+      </w:pPr>
+    </w:p>
+    <w:p>
+      <w:pPr>
+        <w:rPr>
+          <w:b/>
+          <w:bCs/>
+        </w:rPr>
+      </w:pPr>
+    </w:p>
+    <w:p>
+      <w:pPr>
+        <w:rPr>
+          <w:b/>
+          <w:bCs/>
+        </w:rPr>
+      </w:pPr>
+    </w:p>
+    <w:p>
+      <w:pPr>
+        <w:rPr>
+          <w:b/>
+          <w:bCs/>
+        </w:rPr>
+      </w:pPr>
+    </w:p>
+    <w:p>
+      <w:pPr>
+        <w:rPr>
+          <w:b/>
+          <w:bCs/>
+        </w:rPr>
+      </w:pPr>
+    </w:p>
+    <w:p>
+      <w:pPr>
+        <w:rPr>
+          <w:b/>
+          <w:bCs/>
+        </w:rPr>
+      </w:pPr>
+    </w:p>
+    <w:p>
+      <w:pPr>
+        <w:rPr>
+          <w:b/>
+          <w:bCs/>
+        </w:rPr>
+      </w:pPr>
+    </w:p>
+    <w:p>
+      <w:pPr>
+        <w:rPr>
+          <w:b/>
+          <w:bCs/>
+        </w:rPr>
+      </w:pPr>
+    </w:p>
+    <w:p>
+      <w:pPr>
+        <w:rPr>
+          <w:b/>
+          <w:bCs/>
+        </w:rPr>
+      </w:pPr>
+    </w:p>
+    <w:p>
+      <w:pPr>
+        <w:rPr>
+          <w:b/>
+          <w:bCs/>
+        </w:rPr>
+      </w:pPr>
+    </w:p>
+    <w:p>
+      <w:pPr>
+        <w:rPr>
+          <w:b/>
+          <w:bCs/>
+        </w:rPr>
+      </w:pPr>
+    </w:p>
+    <w:p>
+      <w:pPr>
+        <w:rPr>
+          <w:b/>
+          <w:bCs/>
+        </w:rPr>
+      </w:pPr>
+    </w:p>
+    <w:p>
+      <w:pPr>
+        <w:rPr>
+          <w:b/>
+          <w:bCs/>
+        </w:rPr>
+      </w:pPr>
     </w:p>
     <w:p>
       <w:pPr>
@@ -1329,6 +1807,18 @@
     </w:p>
     <w:p>
       <w:pPr>
+        <w:pStyle w:val="Prrafodelista"/>
+        <w:numPr>
+          <w:ilvl w:val="0"/>
+          <w:numId w:val="1"/>
+        </w:numPr>
+      </w:pPr>
+      <w:r>
+        <w:t>Logotipo</w:t>
+      </w:r>
+    </w:p>
+    <w:p>
+      <w:pPr>
         <w:rPr>
           <w:b/>
           <w:bCs/>
@@ -1629,6 +2119,7 @@
           <w:bCs/>
           <w:color w:val="FF0000"/>
         </w:rPr>
+        <w:lastRenderedPageBreak/>
         <w:t>Cuarto Sprint</w:t>
       </w:r>
       <w:r>
@@ -1812,7 +2303,7 @@
     <w:sectPr>
       <w:pgSz w:w="11906" w:h="16838"/>
       <w:pgMar w:top="720" w:right="720" w:bottom="720" w:left="720" w:header="708" w:footer="708" w:gutter="0"/>
-      <w:cols w:num="2" w:space="708"/>
+      <w:cols w:space="708"/>
       <w:docGrid w:linePitch="360"/>
     </w:sectPr>
   </w:body>
@@ -1822,6 +2313,97 @@
 <file path=word/numbering.xml><?xml version="1.0" encoding="utf-8"?>
 <w:numbering xmlns:wpc="http://schemas.microsoft.com/office/word/2010/wordprocessingCanvas" xmlns:cx="http://schemas.microsoft.com/office/drawing/2014/chartex" xmlns:cx1="http://schemas.microsoft.com/office/drawing/2015/9/8/chartex" xmlns:cx2="http://schemas.microsoft.com/office/drawing/2015/10/21/chartex" xmlns:cx3="http://schemas.microsoft.com/office/drawing/2016/5/9/chartex" xmlns:cx4="http://schemas.microsoft.com/office/drawing/2016/5/10/chartex" xmlns:cx5="http://schemas.microsoft.com/office/drawing/2016/5/11/chartex" xmlns:cx6="http://schemas.microsoft.com/office/drawing/2016/5/12/chartex" xmlns:cx7="http://schemas.microsoft.com/office/drawing/2016/5/13/chartex" xmlns:cx8="http://schemas.microsoft.com/office/drawing/2016/5/14/chartex" xmlns:mc="http://schemas.openxmlformats.org/markup-compatibility/2006" xmlns:aink="http://schemas.microsoft.com/office/drawing/2016/ink" xmlns:am3d="http://schemas.microsoft.com/office/drawing/2017/model3d" xmlns:o="urn:schemas-microsoft-com:office:office" xmlns:r="http://schemas.openxmlformats.org/officeDocument/2006/relationships" xmlns:m="http://schemas.openxmlformats.org/officeDocument/2006/math" xmlns:v="urn:schemas-microsoft-com:vml" xmlns:wp14="http://schemas.microsoft.com/office/word/2010/wordprocessingDrawing" xmlns:wp="http://schemas.openxmlformats.org/drawingml/2006/wordprocessingDrawing" xmlns:w10="urn:schemas-microsoft-com:office:word" xmlns:w="http://schemas.openxmlformats.org/wordprocessingml/2006/main" xmlns:w14="http://schemas.microsoft.com/office/word/2010/wordml" xmlns:w15="http://schemas.microsoft.com/office/word/2012/wordml" xmlns:w16cex="http://schemas.microsoft.com/office/word/2018/wordml/cex" xmlns:w16cid="http://schemas.microsoft.com/office/word/2016/wordml/cid" xmlns:w16="http://schemas.microsoft.com/office/word/2018/wordml" xmlns:w16se="http://schemas.microsoft.com/office/word/2015/wordml/symex" xmlns:wpg="http://schemas.microsoft.com/office/word/2010/wordprocessingGroup" xmlns:wpi="http://schemas.microsoft.com/office/word/2010/wordprocessingInk" xmlns:wne="http://schemas.microsoft.com/office/word/2006/wordml" xmlns:wps="http://schemas.microsoft.com/office/word/2010/wordprocessingShape" mc:Ignorable="w14 w15 w16se w16cid w16 w16cex wp14">
   <w:abstractNum w:abstractNumId="0" w15:restartNumberingAfterBreak="0">
+    <w:nsid w:val="228B6F13"/>
+    <w:multiLevelType w:val="hybridMultilevel"/>
+    <w:tmpl w:val="D4D47F72"/>
+    <w:lvl w:ilvl="0" w:tplc="D2B285C4">
+      <w:start w:val="1"/>
+      <w:numFmt w:val="decimal"/>
+      <w:lvlText w:val="%1."/>
+      <w:lvlJc w:val="left"/>
+      <w:pPr>
+        <w:ind w:left="720" w:hanging="360"/>
+      </w:pPr>
+      <w:rPr>
+        <w:rFonts w:hint="default"/>
+        <w:b/>
+        <w:bCs/>
+      </w:rPr>
+    </w:lvl>
+    <w:lvl w:ilvl="1" w:tplc="580A0019" w:tentative="1">
+      <w:start w:val="1"/>
+      <w:numFmt w:val="lowerLetter"/>
+      <w:lvlText w:val="%2."/>
+      <w:lvlJc w:val="left"/>
+      <w:pPr>
+        <w:ind w:left="1440" w:hanging="360"/>
+      </w:pPr>
+    </w:lvl>
+    <w:lvl w:ilvl="2" w:tplc="580A001B" w:tentative="1">
+      <w:start w:val="1"/>
+      <w:numFmt w:val="lowerRoman"/>
+      <w:lvlText w:val="%3."/>
+      <w:lvlJc w:val="right"/>
+      <w:pPr>
+        <w:ind w:left="2160" w:hanging="180"/>
+      </w:pPr>
+    </w:lvl>
+    <w:lvl w:ilvl="3" w:tplc="580A000F" w:tentative="1">
+      <w:start w:val="1"/>
+      <w:numFmt w:val="decimal"/>
+      <w:lvlText w:val="%4."/>
+      <w:lvlJc w:val="left"/>
+      <w:pPr>
+        <w:ind w:left="2880" w:hanging="360"/>
+      </w:pPr>
+    </w:lvl>
+    <w:lvl w:ilvl="4" w:tplc="580A0019" w:tentative="1">
+      <w:start w:val="1"/>
+      <w:numFmt w:val="lowerLetter"/>
+      <w:lvlText w:val="%5."/>
+      <w:lvlJc w:val="left"/>
+      <w:pPr>
+        <w:ind w:left="3600" w:hanging="360"/>
+      </w:pPr>
+    </w:lvl>
+    <w:lvl w:ilvl="5" w:tplc="580A001B" w:tentative="1">
+      <w:start w:val="1"/>
+      <w:numFmt w:val="lowerRoman"/>
+      <w:lvlText w:val="%6."/>
+      <w:lvlJc w:val="right"/>
+      <w:pPr>
+        <w:ind w:left="4320" w:hanging="180"/>
+      </w:pPr>
+    </w:lvl>
+    <w:lvl w:ilvl="6" w:tplc="580A000F" w:tentative="1">
+      <w:start w:val="1"/>
+      <w:numFmt w:val="decimal"/>
+      <w:lvlText w:val="%7."/>
+      <w:lvlJc w:val="left"/>
+      <w:pPr>
+        <w:ind w:left="5040" w:hanging="360"/>
+      </w:pPr>
+    </w:lvl>
+    <w:lvl w:ilvl="7" w:tplc="580A0019" w:tentative="1">
+      <w:start w:val="1"/>
+      <w:numFmt w:val="lowerLetter"/>
+      <w:lvlText w:val="%8."/>
+      <w:lvlJc w:val="left"/>
+      <w:pPr>
+        <w:ind w:left="5760" w:hanging="360"/>
+      </w:pPr>
+    </w:lvl>
+    <w:lvl w:ilvl="8" w:tplc="580A001B" w:tentative="1">
+      <w:start w:val="1"/>
+      <w:numFmt w:val="lowerRoman"/>
+      <w:lvlText w:val="%9."/>
+      <w:lvlJc w:val="right"/>
+      <w:pPr>
+        <w:ind w:left="6480" w:hanging="180"/>
+      </w:pPr>
+    </w:lvl>
+  </w:abstractNum>
+  <w:abstractNum w:abstractNumId="1" w15:restartNumberingAfterBreak="0">
     <w:nsid w:val="6B5146A7"/>
     <w:multiLevelType w:val="hybridMultilevel"/>
     <w:tmpl w:val="1090D6E0"/>
@@ -1934,6 +2516,9 @@
     </w:lvl>
   </w:abstractNum>
   <w:num w:numId="1">
+    <w:abstractNumId w:val="1"/>
+  </w:num>
+  <w:num w:numId="2">
     <w:abstractNumId w:val="0"/>
   </w:num>
 </w:numbering>
@@ -2553,7 +3138,6 @@
   <w:style w:type="character" w:default="1" w:styleId="Fuentedeprrafopredeter">
     <w:name w:val="Default Paragraph Font"/>
     <w:uiPriority w:val="1"/>
-    <w:semiHidden/>
     <w:unhideWhenUsed/>
   </w:style>
   <w:style w:type="table" w:default="1" w:styleId="Tablanormal">
@@ -2980,6 +3564,25 @@
     <w:pPr>
       <w:outlineLvl w:val="9"/>
     </w:pPr>
+  </w:style>
+  <w:style w:type="table" w:styleId="Tablaconcuadrcula">
+    <w:name w:val="Table Grid"/>
+    <w:basedOn w:val="Tablanormal"/>
+    <w:uiPriority w:val="39"/>
+    <w:rsid w:val="00BB7078"/>
+    <w:pPr>
+      <w:spacing w:after="0" w:line="240" w:lineRule="auto"/>
+    </w:pPr>
+    <w:tblPr>
+      <w:tblBorders>
+        <w:top w:val="single" w:sz="4" w:space="0" w:color="auto"/>
+        <w:left w:val="single" w:sz="4" w:space="0" w:color="auto"/>
+        <w:bottom w:val="single" w:sz="4" w:space="0" w:color="auto"/>
+        <w:right w:val="single" w:sz="4" w:space="0" w:color="auto"/>
+        <w:insideH w:val="single" w:sz="4" w:space="0" w:color="auto"/>
+        <w:insideV w:val="single" w:sz="4" w:space="0" w:color="auto"/>
+      </w:tblBorders>
+    </w:tblPr>
   </w:style>
 </w:styles>
 </file>

</xml_diff>

<commit_message>
Enemies Anims added (-4)
</commit_message>
<xml_diff>
--- a/Documentation/Product BackLog/Sprints/Sprints.docx
+++ b/Documentation/Product BackLog/Sprints/Sprints.docx
@@ -1366,10 +1366,7 @@
               </w:numPr>
             </w:pPr>
             <w:r>
-              <w:t>El jugador</w:t>
-            </w:r>
-            <w:r>
-              <w:t xml:space="preserve"> recibe una guía narrada.</w:t>
+              <w:t>El jugador recibe una guía narrada.</w:t>
             </w:r>
           </w:p>
         </w:tc>
@@ -3138,6 +3135,7 @@
   <w:style w:type="character" w:default="1" w:styleId="Fuentedeprrafopredeter">
     <w:name w:val="Default Paragraph Font"/>
     <w:uiPriority w:val="1"/>
+    <w:semiHidden/>
     <w:unhideWhenUsed/>
   </w:style>
   <w:style w:type="table" w:default="1" w:styleId="Tablanormal">

</xml_diff>

<commit_message>
triangle fix, Reunion tests
</commit_message>
<xml_diff>
--- a/Documentation/Product BackLog/Sprints/Sprints.docx
+++ b/Documentation/Product BackLog/Sprints/Sprints.docx
@@ -562,7 +562,7 @@
         <w:rPr>
           <w:b/>
           <w:bCs/>
-          <w:color w:val="FF0000"/>
+          <w:color w:val="7030A0"/>
         </w:rPr>
       </w:pPr>
       <w:r>
@@ -615,6 +615,38 @@
         </w:rPr>
         <w:t>)</w:t>
       </w:r>
+      <w:r>
+        <w:rPr>
+          <w:b/>
+          <w:bCs/>
+          <w:color w:val="FF0000"/>
+        </w:rPr>
+        <w:t xml:space="preserve"> - </w:t>
+      </w:r>
+      <w:r>
+        <w:rPr>
+          <w:b/>
+          <w:bCs/>
+          <w:color w:val="7030A0"/>
+        </w:rPr>
+        <w:t>(</w:t>
+      </w:r>
+      <w:r>
+        <w:rPr>
+          <w:b/>
+          <w:bCs/>
+          <w:color w:val="7030A0"/>
+        </w:rPr>
+        <w:t>28/8/20-15/9/20</w:t>
+      </w:r>
+      <w:r>
+        <w:rPr>
+          <w:b/>
+          <w:bCs/>
+          <w:color w:val="7030A0"/>
+        </w:rPr>
+        <w:t>)</w:t>
+      </w:r>
     </w:p>
     <w:p>
       <w:pPr>
@@ -707,9 +739,15 @@
           <w:ilvl w:val="1"/>
           <w:numId w:val="1"/>
         </w:numPr>
+        <w:rPr>
+          <w:color w:val="5B9BD5" w:themeColor="accent5"/>
+        </w:rPr>
       </w:pPr>
       <w:proofErr w:type="spellStart"/>
       <w:r>
+        <w:rPr>
+          <w:color w:val="5B9BD5" w:themeColor="accent5"/>
+        </w:rPr>
         <w:t>Shot</w:t>
       </w:r>
       <w:proofErr w:type="spellEnd"/>
@@ -721,22 +759,101 @@
           <w:ilvl w:val="1"/>
           <w:numId w:val="1"/>
         </w:numPr>
+      </w:pPr>
+      <w:proofErr w:type="spellStart"/>
+      <w:r>
+        <w:t>Walk</w:t>
+      </w:r>
+      <w:proofErr w:type="spellEnd"/>
+      <w:r>
+        <w:t xml:space="preserve"> </w:t>
+      </w:r>
+    </w:p>
+    <w:p>
+      <w:pPr>
+        <w:pStyle w:val="Prrafodelista"/>
+        <w:numPr>
+          <w:ilvl w:val="1"/>
+          <w:numId w:val="1"/>
+        </w:numPr>
         <w:rPr>
           <w:color w:val="5B9BD5" w:themeColor="accent5"/>
         </w:rPr>
       </w:pPr>
+      <w:r>
+        <w:rPr>
+          <w:color w:val="5B9BD5" w:themeColor="accent5"/>
+        </w:rPr>
+        <w:t xml:space="preserve">Idle </w:t>
+      </w:r>
+    </w:p>
+    <w:p>
+      <w:pPr>
+        <w:pStyle w:val="Prrafodelista"/>
+        <w:numPr>
+          <w:ilvl w:val="1"/>
+          <w:numId w:val="1"/>
+        </w:numPr>
+        <w:rPr>
+          <w:color w:val="5B9BD5" w:themeColor="accent5"/>
+        </w:rPr>
+      </w:pPr>
+      <w:r>
+        <w:rPr>
+          <w:color w:val="5B9BD5" w:themeColor="accent5"/>
+        </w:rPr>
+        <w:t>Die</w:t>
+      </w:r>
+      <w:r>
+        <w:rPr>
+          <w:color w:val="5B9BD5" w:themeColor="accent5"/>
+        </w:rPr>
+        <w:t xml:space="preserve"> / </w:t>
+      </w:r>
       <w:proofErr w:type="spellStart"/>
       <w:r>
         <w:rPr>
           <w:color w:val="5B9BD5" w:themeColor="accent5"/>
         </w:rPr>
-        <w:t>Walk</w:t>
+        <w:t>Looteable</w:t>
       </w:r>
       <w:proofErr w:type="spellEnd"/>
-      <w:r>
+    </w:p>
+    <w:p>
+      <w:pPr>
+        <w:pStyle w:val="Prrafodelista"/>
+        <w:numPr>
+          <w:ilvl w:val="2"/>
+          <w:numId w:val="1"/>
+        </w:numPr>
         <w:rPr>
           <w:color w:val="5B9BD5" w:themeColor="accent5"/>
         </w:rPr>
+      </w:pPr>
+      <w:proofErr w:type="spellStart"/>
+      <w:r>
+        <w:rPr>
+          <w:color w:val="5B9BD5" w:themeColor="accent5"/>
+        </w:rPr>
+        <w:t>Loot</w:t>
+      </w:r>
+      <w:proofErr w:type="spellEnd"/>
+      <w:r>
+        <w:rPr>
+          <w:color w:val="5B9BD5" w:themeColor="accent5"/>
+        </w:rPr>
+        <w:t xml:space="preserve"> porcentaje</w:t>
+      </w:r>
+      <w:r>
+        <w:rPr>
+          <w:color w:val="5B9BD5" w:themeColor="accent5"/>
+        </w:rPr>
+        <w:t xml:space="preserve"> (por tipo de material)</w:t>
+      </w:r>
+      <w:r>
+        <w:rPr>
+          <w:color w:val="5B9BD5" w:themeColor="accent5"/>
+        </w:rPr>
         <w:t xml:space="preserve"> </w:t>
       </w:r>
     </w:p>
@@ -744,9 +861,53 @@
       <w:pPr>
         <w:pStyle w:val="Prrafodelista"/>
         <w:numPr>
+          <w:ilvl w:val="2"/>
+          <w:numId w:val="1"/>
+        </w:numPr>
+        <w:rPr>
+          <w:color w:val="5B9BD5" w:themeColor="accent5"/>
+        </w:rPr>
+      </w:pPr>
+      <w:proofErr w:type="spellStart"/>
+      <w:r>
+        <w:rPr>
+          <w:color w:val="5B9BD5" w:themeColor="accent5"/>
+        </w:rPr>
+        <w:t>Loot</w:t>
+      </w:r>
+      <w:proofErr w:type="spellEnd"/>
+      <w:r>
+        <w:rPr>
+          <w:color w:val="5B9BD5" w:themeColor="accent5"/>
+        </w:rPr>
+        <w:t xml:space="preserve"> cantidad </w:t>
+      </w:r>
+      <w:r>
+        <w:rPr>
+          <w:color w:val="5B9BD5" w:themeColor="accent5"/>
+        </w:rPr>
+        <w:t>(exponencial)</w:t>
+      </w:r>
+    </w:p>
+    <w:p>
+      <w:pPr>
+        <w:pStyle w:val="Prrafodelista"/>
+        <w:numPr>
           <w:ilvl w:val="1"/>
           <w:numId w:val="1"/>
         </w:numPr>
+      </w:pPr>
+      <w:r>
+        <w:t xml:space="preserve">Stop </w:t>
+      </w:r>
+    </w:p>
+    <w:p>
+      <w:pPr>
+        <w:pStyle w:val="Prrafodelista"/>
+        <w:numPr>
+          <w:ilvl w:val="0"/>
+          <w:numId w:val="1"/>
+        </w:numPr>
         <w:rPr>
           <w:color w:val="5B9BD5" w:themeColor="accent5"/>
         </w:rPr>
@@ -755,7 +916,7 @@
         <w:rPr>
           <w:color w:val="5B9BD5" w:themeColor="accent5"/>
         </w:rPr>
-        <w:t xml:space="preserve">Idle </w:t>
+        <w:t xml:space="preserve">AI Factory </w:t>
       </w:r>
     </w:p>
     <w:p>
@@ -769,95 +930,64 @@
           <w:color w:val="5B9BD5" w:themeColor="accent5"/>
         </w:rPr>
       </w:pPr>
+      <w:proofErr w:type="spellStart"/>
       <w:r>
         <w:rPr>
           <w:color w:val="5B9BD5" w:themeColor="accent5"/>
         </w:rPr>
-        <w:t>Die</w:t>
-      </w:r>
-      <w:r>
+        <w:t>Spawner</w:t>
+      </w:r>
+      <w:proofErr w:type="spellEnd"/>
+    </w:p>
+    <w:p>
+      <w:pPr>
+        <w:pStyle w:val="Prrafodelista"/>
+        <w:numPr>
+          <w:ilvl w:val="1"/>
+          <w:numId w:val="1"/>
+        </w:numPr>
         <w:rPr>
           <w:color w:val="5B9BD5" w:themeColor="accent5"/>
         </w:rPr>
-        <w:t xml:space="preserve"> / </w:t>
-      </w:r>
-      <w:proofErr w:type="spellStart"/>
+      </w:pPr>
       <w:r>
         <w:rPr>
           <w:color w:val="5B9BD5" w:themeColor="accent5"/>
         </w:rPr>
-        <w:t>Looteable</w:t>
-      </w:r>
-      <w:proofErr w:type="spellEnd"/>
-    </w:p>
-    <w:p>
-      <w:pPr>
-        <w:pStyle w:val="Prrafodelista"/>
-        <w:numPr>
-          <w:ilvl w:val="2"/>
-          <w:numId w:val="1"/>
-        </w:numPr>
+        <w:t>N</w:t>
+      </w:r>
+      <w:r>
         <w:rPr>
           <w:color w:val="5B9BD5" w:themeColor="accent5"/>
         </w:rPr>
-      </w:pPr>
-      <w:proofErr w:type="spellStart"/>
-      <w:r>
-        <w:rPr>
-          <w:color w:val="5B9BD5" w:themeColor="accent5"/>
-        </w:rPr>
-        <w:t>Loot</w:t>
-      </w:r>
-      <w:proofErr w:type="spellEnd"/>
-      <w:r>
-        <w:rPr>
-          <w:color w:val="5B9BD5" w:themeColor="accent5"/>
-        </w:rPr>
-        <w:t xml:space="preserve"> porcentaje</w:t>
-      </w:r>
-      <w:r>
-        <w:rPr>
-          <w:color w:val="5B9BD5" w:themeColor="accent5"/>
-        </w:rPr>
-        <w:t xml:space="preserve"> (por tipo de material)</w:t>
-      </w:r>
-      <w:r>
-        <w:rPr>
-          <w:color w:val="5B9BD5" w:themeColor="accent5"/>
-        </w:rPr>
         <w:t xml:space="preserve"> </w:t>
       </w:r>
     </w:p>
     <w:p>
       <w:pPr>
-        <w:pStyle w:val="Prrafodelista"/>
-        <w:numPr>
-          <w:ilvl w:val="2"/>
-          <w:numId w:val="1"/>
-        </w:numPr>
-        <w:rPr>
-          <w:color w:val="5B9BD5" w:themeColor="accent5"/>
-        </w:rPr>
-      </w:pPr>
-      <w:proofErr w:type="spellStart"/>
-      <w:r>
-        <w:rPr>
-          <w:color w:val="5B9BD5" w:themeColor="accent5"/>
-        </w:rPr>
-        <w:t>Loot</w:t>
-      </w:r>
-      <w:proofErr w:type="spellEnd"/>
-      <w:r>
-        <w:rPr>
-          <w:color w:val="5B9BD5" w:themeColor="accent5"/>
-        </w:rPr>
-        <w:t xml:space="preserve"> cantidad </w:t>
-      </w:r>
-      <w:r>
-        <w:rPr>
-          <w:color w:val="5B9BD5" w:themeColor="accent5"/>
-        </w:rPr>
-        <w:t>(exponencial)</w:t>
+        <w:rPr>
+          <w:b/>
+          <w:bCs/>
+        </w:rPr>
+      </w:pPr>
+      <w:r>
+        <w:rPr>
+          <w:b/>
+          <w:bCs/>
+        </w:rPr>
+        <w:t>Ciclo del juego</w:t>
+      </w:r>
+    </w:p>
+    <w:p>
+      <w:pPr>
+        <w:pStyle w:val="Prrafodelista"/>
+        <w:numPr>
+          <w:ilvl w:val="0"/>
+          <w:numId w:val="1"/>
+        </w:numPr>
+      </w:pPr>
+      <w:r>
+        <w:t>Ciclo de Vida personaje</w:t>
       </w:r>
     </w:p>
     <w:p>
@@ -867,109 +997,14 @@
           <w:ilvl w:val="1"/>
           <w:numId w:val="1"/>
         </w:numPr>
-      </w:pPr>
-      <w:r>
-        <w:t xml:space="preserve">Stop </w:t>
-      </w:r>
-    </w:p>
-    <w:p>
-      <w:pPr>
-        <w:pStyle w:val="Prrafodelista"/>
-        <w:numPr>
-          <w:ilvl w:val="0"/>
-          <w:numId w:val="1"/>
-        </w:numPr>
-        <w:rPr>
-          <w:color w:val="5B9BD5" w:themeColor="accent5"/>
-        </w:rPr>
-      </w:pPr>
-      <w:r>
-        <w:rPr>
-          <w:color w:val="5B9BD5" w:themeColor="accent5"/>
-        </w:rPr>
-        <w:t xml:space="preserve">AI Factory </w:t>
-      </w:r>
-    </w:p>
-    <w:p>
-      <w:pPr>
-        <w:pStyle w:val="Prrafodelista"/>
-        <w:numPr>
-          <w:ilvl w:val="1"/>
-          <w:numId w:val="1"/>
-        </w:numPr>
-        <w:rPr>
-          <w:color w:val="5B9BD5" w:themeColor="accent5"/>
-        </w:rPr>
-      </w:pPr>
-      <w:proofErr w:type="spellStart"/>
-      <w:r>
-        <w:rPr>
-          <w:color w:val="5B9BD5" w:themeColor="accent5"/>
-        </w:rPr>
-        <w:t>Spawner</w:t>
-      </w:r>
-      <w:proofErr w:type="spellEnd"/>
-    </w:p>
-    <w:p>
-      <w:pPr>
-        <w:pStyle w:val="Prrafodelista"/>
-        <w:numPr>
-          <w:ilvl w:val="1"/>
-          <w:numId w:val="1"/>
-        </w:numPr>
-        <w:rPr>
-          <w:color w:val="5B9BD5" w:themeColor="accent5"/>
-        </w:rPr>
-      </w:pPr>
-      <w:r>
-        <w:rPr>
-          <w:color w:val="5B9BD5" w:themeColor="accent5"/>
-        </w:rPr>
-        <w:t>N</w:t>
-      </w:r>
-      <w:r>
-        <w:rPr>
-          <w:color w:val="5B9BD5" w:themeColor="accent5"/>
-        </w:rPr>
-        <w:t xml:space="preserve"> </w:t>
-      </w:r>
-    </w:p>
-    <w:p>
-      <w:pPr>
-        <w:rPr>
-          <w:b/>
-          <w:bCs/>
-        </w:rPr>
-      </w:pPr>
-      <w:r>
-        <w:rPr>
-          <w:b/>
-          <w:bCs/>
-        </w:rPr>
-        <w:t>Ciclo del juego</w:t>
-      </w:r>
-    </w:p>
-    <w:p>
-      <w:pPr>
-        <w:pStyle w:val="Prrafodelista"/>
-        <w:numPr>
-          <w:ilvl w:val="0"/>
-          <w:numId w:val="1"/>
-        </w:numPr>
-      </w:pPr>
-      <w:r>
-        <w:t>Ciclo de Vida personaje</w:t>
-      </w:r>
-    </w:p>
-    <w:p>
-      <w:pPr>
-        <w:pStyle w:val="Prrafodelista"/>
-        <w:numPr>
-          <w:ilvl w:val="1"/>
-          <w:numId w:val="1"/>
-        </w:numPr>
-      </w:pPr>
-      <w:r>
+        <w:rPr>
+          <w:color w:val="0070C0"/>
+        </w:rPr>
+      </w:pPr>
+      <w:r>
+        <w:rPr>
+          <w:color w:val="0070C0"/>
+        </w:rPr>
         <w:t xml:space="preserve">Vivir </w:t>
       </w:r>
     </w:p>
@@ -1312,12 +1347,19 @@
               <w:rPr>
                 <w:b/>
                 <w:bCs/>
+                <w:color w:val="0070C0"/>
               </w:rPr>
             </w:pPr>
             <w:r>
+              <w:rPr>
+                <w:color w:val="0070C0"/>
+              </w:rPr>
               <w:t>El jugador es atacado (le disparan y rodean) por los enemigos AI</w:t>
             </w:r>
             <w:r>
+              <w:rPr>
+                <w:color w:val="0070C0"/>
+              </w:rPr>
               <w:t>.</w:t>
             </w:r>
           </w:p>
@@ -1708,7 +1750,7 @@
         <w:rPr>
           <w:b/>
           <w:bCs/>
-          <w:color w:val="FF0000"/>
+          <w:color w:val="7030A0"/>
         </w:rPr>
       </w:pPr>
       <w:r>
@@ -1743,7 +1785,7 @@
           <w:bCs/>
           <w:color w:val="FF0000"/>
         </w:rPr>
-        <w:t>11</w:t>
+        <w:t>1</w:t>
       </w:r>
       <w:r>
         <w:rPr>
@@ -1751,6 +1793,14 @@
           <w:bCs/>
           <w:color w:val="FF0000"/>
         </w:rPr>
+        <w:t>1</w:t>
+      </w:r>
+      <w:r>
+        <w:rPr>
+          <w:b/>
+          <w:bCs/>
+          <w:color w:val="FF0000"/>
+        </w:rPr>
         <w:t>/</w:t>
       </w:r>
       <w:r>
@@ -1785,6 +1835,54 @@
         </w:rPr>
         <w:t>)</w:t>
       </w:r>
+      <w:r>
+        <w:rPr>
+          <w:b/>
+          <w:bCs/>
+          <w:color w:val="FF0000"/>
+        </w:rPr>
+        <w:t xml:space="preserve"> – </w:t>
+      </w:r>
+      <w:r>
+        <w:rPr>
+          <w:b/>
+          <w:bCs/>
+          <w:color w:val="7030A0"/>
+        </w:rPr>
+        <w:t>(</w:t>
+      </w:r>
+      <w:r>
+        <w:rPr>
+          <w:b/>
+          <w:bCs/>
+          <w:color w:val="7030A0"/>
+        </w:rPr>
+        <w:t>16/9/20-2</w:t>
+      </w:r>
+      <w:r>
+        <w:rPr>
+          <w:b/>
+          <w:bCs/>
+          <w:color w:val="7030A0"/>
+        </w:rPr>
+        <w:t>4</w:t>
+      </w:r>
+      <w:r>
+        <w:rPr>
+          <w:b/>
+          <w:bCs/>
+          <w:color w:val="7030A0"/>
+        </w:rPr>
+        <w:t>/9/20</w:t>
+      </w:r>
+      <w:r>
+        <w:rPr>
+          <w:b/>
+          <w:bCs/>
+          <w:color w:val="7030A0"/>
+        </w:rPr>
+        <w:t>)</w:t>
+      </w:r>
     </w:p>
     <w:p>
       <w:pPr>
@@ -2241,7 +2339,7 @@
         <w:rPr>
           <w:b/>
           <w:bCs/>
-          <w:color w:val="FF0000"/>
+          <w:color w:val="7030A0"/>
         </w:rPr>
       </w:pPr>
       <w:r>
@@ -2277,6 +2375,22 @@
           <w:color w:val="FF0000"/>
         </w:rPr>
         <w:t>)</w:t>
+      </w:r>
+      <w:r>
+        <w:rPr>
+          <w:b/>
+          <w:bCs/>
+          <w:color w:val="FF0000"/>
+        </w:rPr>
+        <w:t xml:space="preserve"> – </w:t>
+      </w:r>
+      <w:r>
+        <w:rPr>
+          <w:b/>
+          <w:bCs/>
+          <w:color w:val="7030A0"/>
+        </w:rPr>
+        <w:t>(25/9/20-2/10/20)</w:t>
       </w:r>
     </w:p>
     <w:p>

</xml_diff>